<commit_message>
Cleaning up of project part 1
</commit_message>
<xml_diff>
--- a/reports/Capstone 2 Final Report.docx
+++ b/reports/Capstone 2 Final Report.docx
@@ -190,7 +190,13 @@
         <w:t>ensure th</w:t>
       </w:r>
       <w:r>
-        <w:t xml:space="preserve">at the desired chemical reaction takes place at the required </w:t>
+        <w:t xml:space="preserve">at the desired chemical reaction </w:t>
+      </w:r>
+      <w:r>
+        <w:t>occurs</w:t>
+      </w:r>
+      <w:r>
+        <w:t xml:space="preserve"> at the required </w:t>
       </w:r>
       <w:r>
         <w:t>rate</w:t>
@@ -295,10 +301,10 @@
         <w:t xml:space="preserve">Researchers and </w:t>
       </w:r>
       <w:r>
-        <w:t xml:space="preserve">potential suppliers of sensors like these want to </w:t>
-      </w:r>
-      <w:r>
-        <w:t xml:space="preserve">be able to spend as little time </w:t>
+        <w:t>potential suppliers of sensors like these want</w:t>
+      </w:r>
+      <w:r>
+        <w:t xml:space="preserve"> to spend as little time </w:t>
       </w:r>
       <w:r>
         <w:t xml:space="preserve">as possible performing </w:t>
@@ -688,6 +694,12 @@
       </w:r>
       <w:r>
         <w:t xml:space="preserve"> as part of </w:t>
+      </w:r>
+      <w:r>
+        <w:t>the data pipeline</w:t>
+      </w:r>
+      <w:r>
+        <w:t>.</w:t>
       </w:r>
     </w:p>
     <w:p>

</xml_diff>